<commit_message>
Voici les deux nouveaux objectifs ajouter
</commit_message>
<xml_diff>
--- a/rapport.docx
+++ b/rapport.docx
@@ -57,6 +57,16 @@
     <w:p>
       <w:r>
         <w:t>4 . Avoir un sens de travail évolutif vers les projets de grand envergure.</w:t>
+      </w:r>
+    </w:p>
+    <w:p>
+      <w:r>
+        <w:t>5. Etre parmi les meilleurs de la promotion</w:t>
+      </w:r>
+    </w:p>
+    <w:p>
+      <w:r>
+        <w:t>6. Trouver de l’emploi après la certification</w:t>
       </w:r>
     </w:p>
     <w:p/>

</xml_diff>